<commit_message>
fixing body text 2 style in docx template
</commit_message>
<xml_diff>
--- a/resources/project_template/.paper_resources/ChicagoStyle_NoTitlePage_Template.docx
+++ b/resources/project_template/.paper_resources/ChicagoStyle_NoTitlePage_Template.docx
@@ -457,6 +457,24 @@
         <w:rPr>
           <w:noProof/>
         </w:rPr>
+        <w:fldChar w:fldCharType="begin"/>
+      </w:r>
+      <w:r>
+        <w:rPr>
+          <w:noProof/>
+        </w:rPr>
+        <w:instrText xml:space="preserve"> INCLUDEPICTURE  "https://www.fnordware.com/superpng/pnggrad8rgb.jpg" \* MERGEFORMATINET </w:instrText>
+      </w:r>
+      <w:r>
+        <w:rPr>
+          <w:noProof/>
+        </w:rPr>
+        <w:fldChar w:fldCharType="separate"/>
+      </w:r>
+      <w:r>
+        <w:rPr>
+          <w:noProof/>
+        </w:rPr>
         <w:pict w14:anchorId="7C9F97B3">
           <v:shapetype id="_x0000_t75" coordsize="21600,21600" o:spt="75" o:preferrelative="t" path="m@4@5l@4@11@9@11@9@5xe" filled="f" stroked="f">
             <v:stroke joinstyle="miter"/>
@@ -477,10 +495,16 @@
             <v:path o:extrusionok="f" gradientshapeok="t" o:connecttype="rect"/>
             <o:lock v:ext="edit" aspectratio="t"/>
           </v:shapetype>
-          <v:shape id="_x0000_i1025" type="#_x0000_t75" alt="Background pattern&#13;&#13;&#13;&#13;&#13;&#13;&#13;&#13;&#13;&#13;&#13;&#13;&#13;&#13;&#13;&#13;&#13;&#13;&#13;&#13;&#13;&#13;&#13;&#10;&#13;&#13;&#13;&#13;&#13;&#13;&#13;&#13;&#13;&#13;&#13;&#13;&#13;&#13;&#13;&#13;&#13;&#13;&#13;&#13;&#13;&#13;&#13;&#10;Description automatically generated" style="width:99.65pt;height:99.65pt;mso-width-percent:0;mso-height-percent:0;mso-width-percent:0;mso-height-percent:0">
+          <v:shape id="_x0000_i1025" type="#_x0000_t75" alt="Background pattern&#13;&#13;&#13;&#13;&#13;&#13;&#13;&#13;&#13;&#13;&#13;&#13;&#13;&#13;&#13;&#13;&#13;&#13;&#13;&#13;&#13;&#13;&#13;&#13;&#10;&#13;&#13;&#13;&#13;&#13;&#13;&#13;&#13;&#13;&#13;&#13;&#13;&#13;&#13;&#13;&#13;&#13;&#13;&#13;&#13;&#13;&#13;&#13;&#13;&#10;Description automatically generated" style="width:99.65pt;height:99.65pt;mso-width-percent:0;mso-height-percent:0;mso-width-percent:0;mso-height-percent:0">
             <v:imagedata r:id="rId8" r:href="rId9"/>
           </v:shape>
         </w:pict>
+      </w:r>
+      <w:r>
+        <w:rPr>
+          <w:noProof/>
+        </w:rPr>
+        <w:fldChar w:fldCharType="end"/>
       </w:r>
       <w:r>
         <w:rPr>
@@ -750,7 +774,7 @@
   <w:abstractNum w:abstractNumId="0" w15:restartNumberingAfterBreak="0">
     <w:nsid w:val="FFFFFF7C"/>
     <w:multiLevelType w:val="singleLevel"/>
-    <w:tmpl w:val="81BCA6F4"/>
+    <w:tmpl w:val="09704C14"/>
     <w:lvl w:ilvl="0">
       <w:start w:val="1"/>
       <w:numFmt w:val="decimal"/>
@@ -767,7 +791,7 @@
   <w:abstractNum w:abstractNumId="1" w15:restartNumberingAfterBreak="0">
     <w:nsid w:val="FFFFFF7D"/>
     <w:multiLevelType w:val="singleLevel"/>
-    <w:tmpl w:val="857EB63E"/>
+    <w:tmpl w:val="1108A0B4"/>
     <w:lvl w:ilvl="0">
       <w:start w:val="1"/>
       <w:numFmt w:val="decimal"/>
@@ -784,7 +808,7 @@
   <w:abstractNum w:abstractNumId="2" w15:restartNumberingAfterBreak="0">
     <w:nsid w:val="FFFFFF7E"/>
     <w:multiLevelType w:val="singleLevel"/>
-    <w:tmpl w:val="E6329FF2"/>
+    <w:tmpl w:val="A670B1DC"/>
     <w:lvl w:ilvl="0">
       <w:start w:val="1"/>
       <w:numFmt w:val="decimal"/>
@@ -801,7 +825,7 @@
   <w:abstractNum w:abstractNumId="3" w15:restartNumberingAfterBreak="0">
     <w:nsid w:val="FFFFFF7F"/>
     <w:multiLevelType w:val="singleLevel"/>
-    <w:tmpl w:val="8C981F5E"/>
+    <w:tmpl w:val="83026C30"/>
     <w:lvl w:ilvl="0">
       <w:start w:val="1"/>
       <w:numFmt w:val="decimal"/>
@@ -818,7 +842,7 @@
   <w:abstractNum w:abstractNumId="4" w15:restartNumberingAfterBreak="0">
     <w:nsid w:val="FFFFFF80"/>
     <w:multiLevelType w:val="singleLevel"/>
-    <w:tmpl w:val="A0C4F93A"/>
+    <w:tmpl w:val="3806BD52"/>
     <w:lvl w:ilvl="0">
       <w:start w:val="1"/>
       <w:numFmt w:val="bullet"/>
@@ -838,7 +862,7 @@
   <w:abstractNum w:abstractNumId="5" w15:restartNumberingAfterBreak="0">
     <w:nsid w:val="FFFFFF81"/>
     <w:multiLevelType w:val="singleLevel"/>
-    <w:tmpl w:val="F0B28D00"/>
+    <w:tmpl w:val="D70A408A"/>
     <w:lvl w:ilvl="0">
       <w:start w:val="1"/>
       <w:numFmt w:val="bullet"/>
@@ -858,7 +882,7 @@
   <w:abstractNum w:abstractNumId="6" w15:restartNumberingAfterBreak="0">
     <w:nsid w:val="FFFFFF82"/>
     <w:multiLevelType w:val="singleLevel"/>
-    <w:tmpl w:val="CC6A9B80"/>
+    <w:tmpl w:val="BFA83950"/>
     <w:lvl w:ilvl="0">
       <w:start w:val="1"/>
       <w:numFmt w:val="bullet"/>
@@ -878,7 +902,7 @@
   <w:abstractNum w:abstractNumId="7" w15:restartNumberingAfterBreak="0">
     <w:nsid w:val="FFFFFF83"/>
     <w:multiLevelType w:val="singleLevel"/>
-    <w:tmpl w:val="144640C8"/>
+    <w:tmpl w:val="32461C3A"/>
     <w:lvl w:ilvl="0">
       <w:start w:val="1"/>
       <w:numFmt w:val="bullet"/>
@@ -898,7 +922,7 @@
   <w:abstractNum w:abstractNumId="8" w15:restartNumberingAfterBreak="0">
     <w:nsid w:val="FFFFFF88"/>
     <w:multiLevelType w:val="singleLevel"/>
-    <w:tmpl w:val="DFB48B04"/>
+    <w:tmpl w:val="E7925BD8"/>
     <w:lvl w:ilvl="0">
       <w:start w:val="1"/>
       <w:numFmt w:val="decimal"/>
@@ -915,7 +939,7 @@
   <w:abstractNum w:abstractNumId="9" w15:restartNumberingAfterBreak="0">
     <w:nsid w:val="FFFFFF89"/>
     <w:multiLevelType w:val="singleLevel"/>
-    <w:tmpl w:val="9508F8D6"/>
+    <w:tmpl w:val="71682DE4"/>
     <w:lvl w:ilvl="0">
       <w:start w:val="1"/>
       <w:numFmt w:val="bullet"/>
@@ -1068,6 +1092,66 @@
   </w:num>
   <w:num w:numId="11" w16cid:durableId="341669354">
     <w:abstractNumId w:val="0"/>
+  </w:num>
+  <w:num w:numId="12" w16cid:durableId="912357582">
+    <w:abstractNumId w:val="0"/>
+  </w:num>
+  <w:num w:numId="13" w16cid:durableId="909579311">
+    <w:abstractNumId w:val="1"/>
+  </w:num>
+  <w:num w:numId="14" w16cid:durableId="1411153762">
+    <w:abstractNumId w:val="2"/>
+  </w:num>
+  <w:num w:numId="15" w16cid:durableId="1499346846">
+    <w:abstractNumId w:val="3"/>
+  </w:num>
+  <w:num w:numId="16" w16cid:durableId="1578976985">
+    <w:abstractNumId w:val="8"/>
+  </w:num>
+  <w:num w:numId="17" w16cid:durableId="1402950632">
+    <w:abstractNumId w:val="4"/>
+  </w:num>
+  <w:num w:numId="18" w16cid:durableId="520508936">
+    <w:abstractNumId w:val="5"/>
+  </w:num>
+  <w:num w:numId="19" w16cid:durableId="801918946">
+    <w:abstractNumId w:val="6"/>
+  </w:num>
+  <w:num w:numId="20" w16cid:durableId="1073308081">
+    <w:abstractNumId w:val="7"/>
+  </w:num>
+  <w:num w:numId="21" w16cid:durableId="667639486">
+    <w:abstractNumId w:val="9"/>
+  </w:num>
+  <w:num w:numId="22" w16cid:durableId="1428962781">
+    <w:abstractNumId w:val="0"/>
+  </w:num>
+  <w:num w:numId="23" w16cid:durableId="1976907202">
+    <w:abstractNumId w:val="1"/>
+  </w:num>
+  <w:num w:numId="24" w16cid:durableId="1799564712">
+    <w:abstractNumId w:val="2"/>
+  </w:num>
+  <w:num w:numId="25" w16cid:durableId="2064677547">
+    <w:abstractNumId w:val="3"/>
+  </w:num>
+  <w:num w:numId="26" w16cid:durableId="719744156">
+    <w:abstractNumId w:val="8"/>
+  </w:num>
+  <w:num w:numId="27" w16cid:durableId="449318472">
+    <w:abstractNumId w:val="4"/>
+  </w:num>
+  <w:num w:numId="28" w16cid:durableId="1019622709">
+    <w:abstractNumId w:val="5"/>
+  </w:num>
+  <w:num w:numId="29" w16cid:durableId="125589795">
+    <w:abstractNumId w:val="6"/>
+  </w:num>
+  <w:num w:numId="30" w16cid:durableId="1488324455">
+    <w:abstractNumId w:val="7"/>
+  </w:num>
+  <w:num w:numId="31" w16cid:durableId="453444992">
+    <w:abstractNumId w:val="9"/>
   </w:num>
 </w:numbering>
 </file>
@@ -1944,9 +2028,9 @@
     <w:name w:val="Body Text 2"/>
     <w:basedOn w:val="BodyText"/>
     <w:link w:val="BodyText2Char"/>
-    <w:rsid w:val="000159D6"/>
-    <w:pPr>
-      <w:spacing w:after="120"/>
+    <w:rsid w:val="00E02D85"/>
+    <w:pPr>
+      <w:spacing w:before="240"/>
       <w:ind w:firstLine="0"/>
     </w:pPr>
   </w:style>
@@ -1963,7 +2047,7 @@
     <w:name w:val="Body Text 2 Char"/>
     <w:basedOn w:val="DefaultParagraphFont"/>
     <w:link w:val="BodyText2"/>
-    <w:rsid w:val="000159D6"/>
+    <w:rsid w:val="00E02D85"/>
     <w:rPr>
       <w:rFonts w:ascii="Times New Roman" w:hAnsi="Times New Roman"/>
     </w:rPr>

</xml_diff>

<commit_message>
fixing followed hyperlink style in docx
</commit_message>
<xml_diff>
--- a/resources/project_template/.paper_resources/ChicagoStyle_NoTitlePage_Template.docx
+++ b/resources/project_template/.paper_resources/ChicagoStyle_NoTitlePage_Template.docx
@@ -475,6 +475,24 @@
         <w:rPr>
           <w:noProof/>
         </w:rPr>
+        <w:fldChar w:fldCharType="begin"/>
+      </w:r>
+      <w:r>
+        <w:rPr>
+          <w:noProof/>
+        </w:rPr>
+        <w:instrText xml:space="preserve"> INCLUDEPICTURE  "https://www.fnordware.com/superpng/pnggrad8rgb.jpg" \* MERGEFORMATINET </w:instrText>
+      </w:r>
+      <w:r>
+        <w:rPr>
+          <w:noProof/>
+        </w:rPr>
+        <w:fldChar w:fldCharType="separate"/>
+      </w:r>
+      <w:r>
+        <w:rPr>
+          <w:noProof/>
+        </w:rPr>
         <w:pict w14:anchorId="7C9F97B3">
           <v:shapetype id="_x0000_t75" coordsize="21600,21600" o:spt="75" o:preferrelative="t" path="m@4@5l@4@11@9@11@9@5xe" filled="f" stroked="f">
             <v:stroke joinstyle="miter"/>
@@ -495,10 +513,16 @@
             <v:path o:extrusionok="f" gradientshapeok="t" o:connecttype="rect"/>
             <o:lock v:ext="edit" aspectratio="t"/>
           </v:shapetype>
-          <v:shape id="_x0000_i1025" type="#_x0000_t75" alt="Background pattern&#13;&#13;&#13;&#13;&#13;&#13;&#13;&#13;&#13;&#13;&#13;&#13;&#13;&#13;&#13;&#13;&#13;&#13;&#13;&#13;&#13;&#13;&#13;&#13;&#10;&#13;&#13;&#13;&#13;&#13;&#13;&#13;&#13;&#13;&#13;&#13;&#13;&#13;&#13;&#13;&#13;&#13;&#13;&#13;&#13;&#13;&#13;&#13;&#13;&#10;Description automatically generated" style="width:99.65pt;height:99.65pt;mso-width-percent:0;mso-height-percent:0;mso-width-percent:0;mso-height-percent:0">
+          <v:shape id="_x0000_i1025" type="#_x0000_t75" alt="Background pattern&#13;&#13;&#13;&#13;&#13;&#13;&#13;&#13;&#13;&#13;&#13;&#13;&#13;&#13;&#13;&#13;&#13;&#13;&#13;&#13;&#13;&#13;&#13;&#13;&#13;&#10;&#13;&#13;&#13;&#13;&#13;&#13;&#13;&#13;&#13;&#13;&#13;&#13;&#13;&#13;&#13;&#13;&#13;&#13;&#13;&#13;&#13;&#13;&#13;&#13;&#13;&#10;Description automatically generated" style="width:99.85pt;height:99.85pt;mso-width-percent:0;mso-height-percent:0;mso-width-percent:0;mso-height-percent:0">
             <v:imagedata r:id="rId8" r:href="rId9"/>
           </v:shape>
         </w:pict>
+      </w:r>
+      <w:r>
+        <w:rPr>
+          <w:noProof/>
+        </w:rPr>
+        <w:fldChar w:fldCharType="end"/>
       </w:r>
       <w:r>
         <w:rPr>
@@ -2110,6 +2134,19 @@
       <w:rFonts w:ascii="Times New Roman" w:hAnsi="Times New Roman"/>
     </w:rPr>
   </w:style>
+  <w:style w:type="character" w:styleId="FollowedHyperlink">
+    <w:name w:val="FollowedHyperlink"/>
+    <w:basedOn w:val="Hyperlink"/>
+    <w:semiHidden/>
+    <w:unhideWhenUsed/>
+    <w:rsid w:val="00FB1240"/>
+    <w:rPr>
+      <w:rFonts w:ascii="Consolas" w:hAnsi="Consolas"/>
+      <w:color w:val="auto"/>
+      <w:sz w:val="20"/>
+      <w:u w:val="none"/>
+    </w:rPr>
+  </w:style>
 </w:styles>
 </file>
 

</xml_diff>